<commit_message>
added rendering img + bit manipulation
</commit_message>
<xml_diff>
--- a/DSA/Bit Manipulation.docx
+++ b/DSA/Bit Manipulation.docx
@@ -647,18 +647,7 @@
           <w:szCs w:val="28"/>
           <w:lang w:val="en-US"/>
         </w:rPr>
-        <w:t xml:space="preserve">Unset right most set bit </w:t>
-      </w:r>
-      <w:bookmarkStart w:id="0" w:name="_GoBack"/>
-      <w:bookmarkEnd w:id="0"/>
-      <w:r>
-        <w:rPr>
-          <w:rFonts w:hint="default"/>
-          <w:sz w:val="22"/>
-          <w:szCs w:val="28"/>
-          <w:lang w:val="en-US"/>
-        </w:rPr>
-        <w:t>(bit with value 1) of an binary representation by</w:t>
+        <w:t>Unset right most set bit (bit with value 1) of an binary representation by</w:t>
       </w:r>
     </w:p>
     <w:p>
@@ -750,6 +739,144 @@
         </w:rPr>
         <w:t>4 = 100, 3 = 011 = 000</w:t>
       </w:r>
+    </w:p>
+    <w:p>
+      <w:pPr>
+        <w:widowControl w:val="0"/>
+        <w:numPr>
+          <w:ilvl w:val="0"/>
+          <w:numId w:val="0"/>
+        </w:numPr>
+        <w:ind w:left="420" w:leftChars="0"/>
+        <w:jc w:val="both"/>
+        <w:rPr>
+          <w:rFonts w:hint="default"/>
+          <w:b w:val="0"/>
+          <w:bCs w:val="0"/>
+          <w:sz w:val="22"/>
+          <w:szCs w:val="28"/>
+          <w:lang w:val="en-US"/>
+        </w:rPr>
+      </w:pPr>
+    </w:p>
+    <w:p>
+      <w:pPr>
+        <w:widowControl w:val="0"/>
+        <w:numPr>
+          <w:ilvl w:val="0"/>
+          <w:numId w:val="0"/>
+        </w:numPr>
+        <w:tabs>
+          <w:tab w:val="left" w:pos="840"/>
+        </w:tabs>
+        <w:jc w:val="both"/>
+        <w:rPr>
+          <w:rFonts w:hint="default"/>
+          <w:b w:val="0"/>
+          <w:bCs w:val="0"/>
+          <w:sz w:val="22"/>
+          <w:szCs w:val="28"/>
+          <w:lang w:val="en-US"/>
+        </w:rPr>
+      </w:pPr>
+      <w:r>
+        <w:rPr>
+          <w:rFonts w:hint="default"/>
+          <w:b w:val="0"/>
+          <w:bCs w:val="0"/>
+          <w:sz w:val="22"/>
+          <w:szCs w:val="28"/>
+          <w:lang w:val="en-US"/>
+        </w:rPr>
+        <w:t>n &amp; (n - 1) == 0 allways equal to 0 when n is power of 2 as power of 2 consist of only one set bit and n-1 reverse alll the bit</w:t>
+      </w:r>
+    </w:p>
+    <w:p>
+      <w:pPr>
+        <w:widowControl w:val="0"/>
+        <w:numPr>
+          <w:ilvl w:val="0"/>
+          <w:numId w:val="0"/>
+        </w:numPr>
+        <w:tabs>
+          <w:tab w:val="left" w:pos="840"/>
+        </w:tabs>
+        <w:jc w:val="both"/>
+        <w:rPr>
+          <w:rFonts w:hint="default"/>
+          <w:b w:val="0"/>
+          <w:bCs w:val="0"/>
+          <w:sz w:val="22"/>
+          <w:szCs w:val="28"/>
+          <w:lang w:val="en-US"/>
+        </w:rPr>
+      </w:pPr>
+    </w:p>
+    <w:p>
+      <w:pPr>
+        <w:widowControl w:val="0"/>
+        <w:numPr>
+          <w:ilvl w:val="0"/>
+          <w:numId w:val="0"/>
+        </w:numPr>
+        <w:tabs>
+          <w:tab w:val="left" w:pos="840"/>
+        </w:tabs>
+        <w:jc w:val="both"/>
+        <w:rPr>
+          <w:rFonts w:hint="default"/>
+          <w:b w:val="0"/>
+          <w:bCs w:val="0"/>
+          <w:sz w:val="22"/>
+          <w:szCs w:val="28"/>
+          <w:lang w:val="en-US"/>
+        </w:rPr>
+      </w:pPr>
+      <w:bookmarkStart w:id="0" w:name="_GoBack"/>
+      <w:r>
+        <w:drawing>
+          <wp:inline distT="0" distB="0" distL="114300" distR="114300">
+            <wp:extent cx="2140585" cy="1862455"/>
+            <wp:effectExtent l="0" t="0" r="12065" b="4445"/>
+            <wp:docPr id="1" name="Picture 1"/>
+            <wp:cNvGraphicFramePr>
+              <a:graphicFrameLocks xmlns:a="http://schemas.openxmlformats.org/drawingml/2006/main" noChangeAspect="1"/>
+            </wp:cNvGraphicFramePr>
+            <a:graphic xmlns:a="http://schemas.openxmlformats.org/drawingml/2006/main">
+              <a:graphicData uri="http://schemas.openxmlformats.org/drawingml/2006/picture">
+                <pic:pic xmlns:pic="http://schemas.openxmlformats.org/drawingml/2006/picture">
+                  <pic:nvPicPr>
+                    <pic:cNvPr id="1" name="Picture 1"/>
+                    <pic:cNvPicPr>
+                      <a:picLocks noChangeAspect="1"/>
+                    </pic:cNvPicPr>
+                  </pic:nvPicPr>
+                  <pic:blipFill>
+                    <a:blip r:embed="rId4"/>
+                    <a:stretch>
+                      <a:fillRect/>
+                    </a:stretch>
+                  </pic:blipFill>
+                  <pic:spPr>
+                    <a:xfrm>
+                      <a:off x="0" y="0"/>
+                      <a:ext cx="2140585" cy="1862455"/>
+                    </a:xfrm>
+                    <a:prstGeom prst="rect">
+                      <a:avLst/>
+                    </a:prstGeom>
+                    <a:noFill/>
+                    <a:ln>
+                      <a:noFill/>
+                    </a:ln>
+                  </pic:spPr>
+                </pic:pic>
+              </a:graphicData>
+            </a:graphic>
+          </wp:inline>
+        </w:drawing>
+      </w:r>
+      <w:bookmarkEnd w:id="0"/>
     </w:p>
     <w:sectPr>
       <w:pgSz w:w="11906" w:h="16838"/>

</xml_diff>